<commit_message>
demo day stuff working - only skills re-arrange. test implementation of coallesce skills just for demo purposes
</commit_message>
<xml_diff>
--- a/doc_editor/fake_resume.docx
+++ b/doc_editor/fake_resume.docx
@@ -9,6 +9,35 @@
       <w:r>
         <w:t>Cecile Sagehen</w:t>
       </w:r>
+    </w:p>
+    <w:p>
+      <w:pPr>
+        <w:pStyle w:val="Heading2"/>
+      </w:pPr>
+      <w:r>
+        <w:t>PERSONAL STATEMENT</w:t>
+      </w:r>
+    </w:p>
+    <w:p>
+      <w:r>
+        <w:rPr>
+          <w:rFonts w:ascii="Times New Roman" w:hAnsi="Times New Roman" w:cs="Times New Roman"/>
+          <w:noProof/>
+        </w:rPr>
+        <w:pict w14:anchorId="5F777367">
+          <v:rect id="_x0000_i1031" alt="" style="width:468pt;height:.05pt;mso-width-percent:0;mso-height-percent:0;mso-width-percent:0;mso-height-percent:0" o:hralign="center" o:hrstd="t" o:hr="t" fillcolor="#a0a0a0" stroked="f"/>
+        </w:pict>
+      </w:r>
+    </w:p>
+    <w:p>
+      <w:r>
+        <w:t>A dedicated, passionate, and energetic Sagehen looking to advance the field of machine learning and work on a fast-paced, energetic team.</w:t>
+      </w:r>
+    </w:p>
+    <w:p>
+      <w:pPr>
+        <w:pStyle w:val="Heading2"/>
+      </w:pPr>
     </w:p>
     <w:p>
       <w:pPr>
@@ -360,7 +389,16 @@
         <w:pStyle w:val="Heading3"/>
       </w:pPr>
       <w:r>
-        <w:t>Fake Position 2, Fake Company 2</w:t>
+        <w:t xml:space="preserve">Fake Position </w:t>
+      </w:r>
+      <w:r>
+        <w:t>3</w:t>
+      </w:r>
+      <w:r>
+        <w:t xml:space="preserve">, Fake Company </w:t>
+      </w:r>
+      <w:r>
+        <w:t>3</w:t>
       </w:r>
       <w:r>
         <w:t xml:space="preserve"> </w:t>
@@ -372,7 +410,7 @@
         <w:tab/>
       </w:r>
       <w:r>
-        <w:tab/>
+        <w:t xml:space="preserve">          </w:t>
       </w:r>
       <w:r>
         <w:tab/>
@@ -395,7 +433,21 @@
       </w:r>
       <w:r>
         <w:tab/>
-        <w:t>Start2 – End2</w:t>
+      </w:r>
+      <w:r>
+        <w:t xml:space="preserve">           </w:t>
+      </w:r>
+      <w:r>
+        <w:t>Star</w:t>
+      </w:r>
+      <w:r>
+        <w:t>t 3</w:t>
+      </w:r>
+      <w:r>
+        <w:t xml:space="preserve"> – End</w:t>
+      </w:r>
+      <w:r>
+        <w:t>3</w:t>
       </w:r>
     </w:p>
     <w:p>
@@ -426,7 +478,21 @@
         <w:rPr>
           <w:rFonts w:ascii="Times New Roman" w:hAnsi="Times New Roman" w:cs="Times New Roman"/>
         </w:rPr>
-        <w:t>Created high-fidelity simulation environment for transfer learning, using Unreal</w:t>
+        <w:t xml:space="preserve">Designed and created pre-trained </w:t>
+      </w:r>
+      <w:proofErr w:type="gramStart"/>
+      <w:r>
+        <w:rPr>
+          <w:rFonts w:ascii="Times New Roman" w:hAnsi="Times New Roman" w:cs="Times New Roman"/>
+        </w:rPr>
+        <w:t>fully-connected</w:t>
+      </w:r>
+      <w:proofErr w:type="gramEnd"/>
+      <w:r>
+        <w:rPr>
+          <w:rFonts w:ascii="Times New Roman" w:hAnsi="Times New Roman" w:cs="Times New Roman"/>
+        </w:rPr>
+        <w:t xml:space="preserve"> model for quadrupedal bot</w:t>
       </w:r>
     </w:p>
     <w:p>
@@ -444,11 +510,26 @@
         <w:rPr>
           <w:rFonts w:ascii="Times New Roman" w:hAnsi="Times New Roman" w:cs="Times New Roman"/>
         </w:rPr>
-        <w:t>Transitioning to deep learning team</w:t>
-      </w:r>
-    </w:p>
-    <w:p>
-      <w:pPr>
+        <w:t xml:space="preserve">Worked extensively with </w:t>
+      </w:r>
+      <w:proofErr w:type="spellStart"/>
+      <w:r>
+        <w:rPr>
+          <w:rFonts w:ascii="Times New Roman" w:hAnsi="Times New Roman" w:cs="Times New Roman"/>
+        </w:rPr>
+        <w:t>numpy</w:t>
+      </w:r>
+      <w:proofErr w:type="spellEnd"/>
+      <w:r>
+        <w:rPr>
+          <w:rFonts w:ascii="Times New Roman" w:hAnsi="Times New Roman" w:cs="Times New Roman"/>
+        </w:rPr>
+        <w:t>, pandas to analyze data and tune model</w:t>
+      </w:r>
+    </w:p>
+    <w:p>
+      <w:pPr>
+        <w:pStyle w:val="ListParagraph"/>
         <w:rPr>
           <w:rFonts w:ascii="Times New Roman" w:hAnsi="Times New Roman" w:cs="Times New Roman"/>
         </w:rPr>
@@ -459,7 +540,16 @@
         <w:pStyle w:val="Heading3"/>
       </w:pPr>
       <w:r>
-        <w:t>Fake Position 3, Fake Company 3</w:t>
+        <w:t xml:space="preserve">Fake Position </w:t>
+      </w:r>
+      <w:r>
+        <w:t>4</w:t>
+      </w:r>
+      <w:r>
+        <w:t xml:space="preserve">, Fake Company </w:t>
+      </w:r>
+      <w:r>
+        <w:t>4</w:t>
       </w:r>
       <w:r>
         <w:t xml:space="preserve"> </w:t>
@@ -485,7 +575,16 @@
       </w:r>
       <w:r>
         <w:tab/>
-        <w:t xml:space="preserve">         Start 3 – End 3</w:t>
+        <w:t xml:space="preserve">         Start </w:t>
+      </w:r>
+      <w:r>
+        <w:t>4</w:t>
+      </w:r>
+      <w:r>
+        <w:t xml:space="preserve"> – End </w:t>
+      </w:r>
+      <w:r>
+        <w:t>4</w:t>
       </w:r>
     </w:p>
     <w:p>
@@ -769,6 +868,7 @@
         <w:rPr>
           <w:rFonts w:ascii="Times New Roman" w:eastAsia="Times New Roman" w:hAnsi="Times New Roman" w:cs="Times New Roman"/>
         </w:rPr>
+        <w:lastRenderedPageBreak/>
         <w:t xml:space="preserve">Not relevant </w:t>
       </w:r>
       <w:r>
@@ -1012,8 +1112,7 @@
         <w:pStyle w:val="Heading2"/>
       </w:pPr>
       <w:r>
-        <w:lastRenderedPageBreak/>
-        <w:t>TECHNICAL SKILLS</w:t>
+        <w:t>SKILLS</w:t>
       </w:r>
     </w:p>
     <w:p>
@@ -1070,7 +1169,7 @@
         <w:rPr>
           <w:rFonts w:ascii="Times New Roman" w:hAnsi="Times New Roman" w:cs="Times New Roman"/>
         </w:rPr>
-        <w:t xml:space="preserve">, Emacs, GIMP, Haskell, Microsoft Word, PHP, Pico, React.js, Angular, </w:t>
+        <w:t>, Emacs, GIMP, Haskell, Microsoft Word, PHP, Pico, React.js, Angular</w:t>
       </w:r>
     </w:p>
     <w:p>
@@ -1156,7 +1255,7 @@
         <w:rPr>
           <w:rFonts w:ascii="Times New Roman" w:hAnsi="Times New Roman" w:cs="Times New Roman"/>
         </w:rPr>
-        <w:t xml:space="preserve">, Bash, COMPASS, </w:t>
+        <w:t>, Bash, COMPASS</w:t>
       </w:r>
     </w:p>
     <w:sectPr>

</xml_diff>